<commit_message>
Research Paper - halfway thorugh
</commit_message>
<xml_diff>
--- a/docs/Home - Quick Documentation.docx
+++ b/docs/Home - Quick Documentation.docx
@@ -528,7 +528,16 @@
           <w:sz w:val="28"/>
           <w:szCs w:val="28"/>
         </w:rPr>
-        <w:t>7 devices, 6 weather types, 1 month of date range, data of every device for every single date range</w:t>
+        <w:t>7 devices, 6 weather types, 1 month of date range, data of every device for every single date r</w:t>
+      </w:r>
+      <w:bookmarkStart w:id="0" w:name="_GoBack"/>
+      <w:bookmarkEnd w:id="0"/>
+      <w:r>
+        <w:rPr>
+          <w:sz w:val="28"/>
+          <w:szCs w:val="28"/>
+        </w:rPr>
+        <w:t>ange</w:t>
       </w:r>
     </w:p>
     <w:p>
@@ -1421,8 +1430,6 @@
         </w:rPr>
         <w:t xml:space="preserve"> </w:t>
       </w:r>
-      <w:bookmarkStart w:id="0" w:name="_GoBack"/>
-      <w:bookmarkEnd w:id="0"/>
       <w:r>
         <w:rPr>
           <w:b/>

</xml_diff>

<commit_message>
Final research paper - before formatting
</commit_message>
<xml_diff>
--- a/docs/Home - Quick Documentation.docx
+++ b/docs/Home - Quick Documentation.docx
@@ -383,6 +383,7 @@
           <w:szCs w:val="28"/>
         </w:rPr>
       </w:pPr>
+      <w:bookmarkStart w:id="0" w:name="_Hlk519930190"/>
       <w:r>
         <w:rPr>
           <w:sz w:val="28"/>
@@ -523,23 +524,17 @@
           <w:szCs w:val="28"/>
         </w:rPr>
       </w:pPr>
-      <w:r>
-        <w:rPr>
-          <w:sz w:val="28"/>
-          <w:szCs w:val="28"/>
-        </w:rPr>
-        <w:t>7 devices, 6 weather types, 1 month of date range, data of every device for every single date r</w:t>
-      </w:r>
-      <w:bookmarkStart w:id="0" w:name="_GoBack"/>
+      <w:bookmarkStart w:id="1" w:name="_Hlk519930332"/>
       <w:bookmarkEnd w:id="0"/>
       <w:r>
         <w:rPr>
           <w:sz w:val="28"/>
           <w:szCs w:val="28"/>
         </w:rPr>
-        <w:t>ange</w:t>
-      </w:r>
-    </w:p>
+        <w:t>7 devices, 6 weather types, 1 month of date range, data of every device for every single date range</w:t>
+      </w:r>
+    </w:p>
+    <w:bookmarkEnd w:id="1"/>
     <w:p>
       <w:pPr>
         <w:pStyle w:val="ListParagraph"/>
@@ -939,7 +934,18 @@
           <w:sz w:val="28"/>
           <w:szCs w:val="28"/>
         </w:rPr>
-        <w:t>Maximum Power Consumption Database</w:t>
+        <w:t>Maxi</w:t>
+      </w:r>
+      <w:bookmarkStart w:id="2" w:name="_GoBack"/>
+      <w:bookmarkEnd w:id="2"/>
+      <w:r>
+        <w:rPr>
+          <w:b/>
+          <w:bCs/>
+          <w:sz w:val="28"/>
+          <w:szCs w:val="28"/>
+        </w:rPr>
+        <w:t>mum Power Consumption Database</w:t>
       </w:r>
     </w:p>
     <w:p>

</xml_diff>